<commit_message>
GPR model can interpolate well and has extrapolative capabilities.
</commit_message>
<xml_diff>
--- a/Thesis.docx
+++ b/Thesis.docx
@@ -409,8 +409,29 @@
       <w:r>
         <w:t xml:space="preserve">akei, Tauhara, </w:t>
       </w:r>
-      <w:r>
-        <w:t>Rotokawa, Mokai, Nga Tamariki, Ohaaki, Kawerau, and Ngawha</w:t>
+      <w:proofErr w:type="spellStart"/>
+      <w:r>
+        <w:t>Rotokawa</w:t>
+      </w:r>
+      <w:proofErr w:type="spellEnd"/>
+      <w:r>
+        <w:t xml:space="preserve">, </w:t>
+      </w:r>
+      <w:proofErr w:type="spellStart"/>
+      <w:r>
+        <w:t>Mokai</w:t>
+      </w:r>
+      <w:proofErr w:type="spellEnd"/>
+      <w:r>
+        <w:t xml:space="preserve">, Nga Tamariki, </w:t>
+      </w:r>
+      <w:proofErr w:type="spellStart"/>
+      <w:r>
+        <w:t>Ohaaki</w:t>
+      </w:r>
+      <w:proofErr w:type="spellEnd"/>
+      <w:r>
+        <w:t>, Kawerau, and Ngawha</w:t>
       </w:r>
       <w:r>
         <w:t>.</w:t>
@@ -670,19 +691,38 @@
         <w:t xml:space="preserve"> of the navels of 60 volunteers</w:t>
       </w:r>
       <w:r>
-        <w:t xml:space="preserve"> in order to understand what bacteria lived in this area. The pilot study </w:t>
+        <w:t xml:space="preserve"> </w:t>
+      </w:r>
+      <w:proofErr w:type="gramStart"/>
+      <w:r>
+        <w:t>in order to</w:t>
+      </w:r>
+      <w:proofErr w:type="gramEnd"/>
+      <w:r>
+        <w:t xml:space="preserve"> understand what bacteria lived in this area. The pilot study </w:t>
       </w:r>
       <w:r>
         <w:t>resulted in the discovery of 2368 bacterial species, 1458 of which were potentially ne</w:t>
       </w:r>
       <w:r>
-        <w:t>wly discovered</w:t>
+        <w:t xml:space="preserve">wly </w:t>
+      </w:r>
+      <w:proofErr w:type="gramStart"/>
+      <w:r>
+        <w:t>discovered</w:t>
       </w:r>
       <w:r>
         <w:rPr>
           <w:vertAlign w:val="superscript"/>
         </w:rPr>
-        <w:t>[2]</w:t>
+        <w:t>[</w:t>
+      </w:r>
+      <w:proofErr w:type="gramEnd"/>
+      <w:r>
+        <w:rPr>
+          <w:vertAlign w:val="superscript"/>
+        </w:rPr>
+        <w:t>2]</w:t>
       </w:r>
       <w:r>
         <w:t>.</w:t>
@@ -690,6 +730,7 @@
       <w:r>
         <w:t xml:space="preserve"> One year later in 2012, Allen B. Downey came out with his book titled ‘Think Bayes</w:t>
       </w:r>
+      <w:proofErr w:type="gramStart"/>
       <w:r>
         <w:t>’</w:t>
       </w:r>
@@ -697,7 +738,14 @@
         <w:rPr>
           <w:vertAlign w:val="superscript"/>
         </w:rPr>
-        <w:t>[3]</w:t>
+        <w:t>[</w:t>
+      </w:r>
+      <w:proofErr w:type="gramEnd"/>
+      <w:r>
+        <w:rPr>
+          <w:vertAlign w:val="superscript"/>
+        </w:rPr>
+        <w:t>3]</w:t>
       </w:r>
       <w:r>
         <w:t xml:space="preserve"> that applied Bayesian statistical methods </w:t>
@@ -729,13 +777,24 @@
         <w:t xml:space="preserve"> T</w:t>
       </w:r>
       <w:r>
-        <w:t>o describe the prevalence of each species, he insisted on using a Dirichlet distribution</w:t>
+        <w:t xml:space="preserve">o describe the prevalence of each species, he insisted on using a Dirichlet </w:t>
+      </w:r>
+      <w:proofErr w:type="gramStart"/>
+      <w:r>
+        <w:t>distribution</w:t>
       </w:r>
       <w:r>
         <w:rPr>
           <w:vertAlign w:val="superscript"/>
         </w:rPr>
-        <w:t>[4]</w:t>
+        <w:t>[</w:t>
+      </w:r>
+      <w:proofErr w:type="gramEnd"/>
+      <w:r>
+        <w:rPr>
+          <w:vertAlign w:val="superscript"/>
+        </w:rPr>
+        <w:t>4]</w:t>
       </w:r>
       <w:r>
         <w:t xml:space="preserve"> which ensured that the sum of the species prevalence would sum to 1</w:t>
@@ -768,13 +827,24 @@
         <w:t xml:space="preserve"> the marginal beta distribution and </w:t>
       </w:r>
       <w:r>
-        <w:t>using n gamma distributions</w:t>
+        <w:t xml:space="preserve">using n gamma </w:t>
+      </w:r>
+      <w:proofErr w:type="gramStart"/>
+      <w:r>
+        <w:t>distributions</w:t>
       </w:r>
       <w:r>
         <w:rPr>
           <w:vertAlign w:val="superscript"/>
         </w:rPr>
-        <w:t>[5]</w:t>
+        <w:t>[</w:t>
+      </w:r>
+      <w:proofErr w:type="gramEnd"/>
+      <w:r>
+        <w:rPr>
+          <w:vertAlign w:val="superscript"/>
+        </w:rPr>
+        <w:t>5]</w:t>
       </w:r>
       <w:r>
         <w:t xml:space="preserve"> then normalizing them by dividing by the total</w:t>
@@ -842,13 +912,24 @@
         <w:t>produced a raref</w:t>
       </w:r>
       <w:r>
-        <w:t>action curve</w:t>
+        <w:t xml:space="preserve">action </w:t>
+      </w:r>
+      <w:proofErr w:type="gramStart"/>
+      <w:r>
+        <w:t>curve</w:t>
       </w:r>
       <w:r>
         <w:rPr>
           <w:vertAlign w:val="superscript"/>
         </w:rPr>
-        <w:t>[6]</w:t>
+        <w:t>[</w:t>
+      </w:r>
+      <w:proofErr w:type="gramEnd"/>
+      <w:r>
+        <w:rPr>
+          <w:vertAlign w:val="superscript"/>
+        </w:rPr>
+        <w:t>6]</w:t>
       </w:r>
       <w:r>
         <w:t xml:space="preserve"> which was able to show the number of species against the number of samples.</w:t>
@@ -941,13 +1022,24 @@
         <w:t xml:space="preserve">and stochastic process that is </w:t>
       </w:r>
       <w:r>
-        <w:t>used in supervised machine learning problems</w:t>
+        <w:t xml:space="preserve">used in supervised machine learning </w:t>
+      </w:r>
+      <w:proofErr w:type="gramStart"/>
+      <w:r>
+        <w:t>problems</w:t>
       </w:r>
       <w:r>
         <w:rPr>
           <w:vertAlign w:val="superscript"/>
         </w:rPr>
-        <w:t>[7]</w:t>
+        <w:t>[</w:t>
+      </w:r>
+      <w:proofErr w:type="gramEnd"/>
+      <w:r>
+        <w:rPr>
+          <w:vertAlign w:val="superscript"/>
+        </w:rPr>
+        <w:t>7]</w:t>
       </w:r>
       <w:r>
         <w:t>.</w:t>
@@ -978,13 +1070,24 @@
         <w:t xml:space="preserve"> This prior distribution </w:t>
       </w:r>
       <w:r>
-        <w:t>uses the mean and covariance function to define a Gaussian process</w:t>
+        <w:t xml:space="preserve">uses the mean and covariance function to define a Gaussian </w:t>
+      </w:r>
+      <w:proofErr w:type="gramStart"/>
+      <w:r>
+        <w:t>process</w:t>
       </w:r>
       <w:r>
         <w:rPr>
           <w:vertAlign w:val="superscript"/>
         </w:rPr>
-        <w:t>[8]</w:t>
+        <w:t>[</w:t>
+      </w:r>
+      <w:proofErr w:type="gramEnd"/>
+      <w:r>
+        <w:rPr>
+          <w:vertAlign w:val="superscript"/>
+        </w:rPr>
+        <w:t>8]</w:t>
       </w:r>
       <w:r>
         <w:t xml:space="preserve">. Using this allows for a function to be fit without </w:t>
@@ -993,7 +1096,11 @@
         <w:t>any data observations and thus provide some levels of uncertainty before adding information into the problem.</w:t>
       </w:r>
       <w:r>
-        <w:t xml:space="preserve"> Ra</w:t>
+        <w:t xml:space="preserve"> </w:t>
+      </w:r>
+      <w:proofErr w:type="gramStart"/>
+      <w:r>
+        <w:t>Ra</w:t>
       </w:r>
       <w:r>
         <w:t>smussen</w:t>
@@ -1002,7 +1109,14 @@
         <w:rPr>
           <w:vertAlign w:val="superscript"/>
         </w:rPr>
-        <w:t>[7]</w:t>
+        <w:t>[</w:t>
+      </w:r>
+      <w:proofErr w:type="gramEnd"/>
+      <w:r>
+        <w:rPr>
+          <w:vertAlign w:val="superscript"/>
+        </w:rPr>
+        <w:t>7]</w:t>
       </w:r>
       <w:r>
         <w:t xml:space="preserve"> </w:t>
@@ -1011,7 +1125,15 @@
         <w:t>demonstrates the prior distribution being fit using a Gaussian Process on three functions. Th</w:t>
       </w:r>
       <w:r>
-        <w:t xml:space="preserve">ere are no data points and the </w:t>
+        <w:t xml:space="preserve">ere are no data </w:t>
+      </w:r>
+      <w:proofErr w:type="gramStart"/>
+      <w:r>
+        <w:t>points</w:t>
+      </w:r>
+      <w:proofErr w:type="gramEnd"/>
+      <w:r>
+        <w:t xml:space="preserve"> and the </w:t>
       </w:r>
       <w:r>
         <w:t xml:space="preserve">functions are created using </w:t>
@@ -1114,13 +1236,24 @@
         <w:t xml:space="preserve"> Variance in the posterior distribution is less than the prior because </w:t>
       </w:r>
       <w:r>
-        <w:t>it takes the prior variance and subtracts a positive term off of it, which depends on the training data</w:t>
+        <w:t xml:space="preserve">it takes the prior variance and subtracts a positive term off of it, which depends on the training </w:t>
+      </w:r>
+      <w:proofErr w:type="gramStart"/>
+      <w:r>
+        <w:t>data</w:t>
       </w:r>
       <w:r>
         <w:rPr>
           <w:vertAlign w:val="superscript"/>
         </w:rPr>
-        <w:t>[7]</w:t>
+        <w:t>[</w:t>
+      </w:r>
+      <w:proofErr w:type="gramEnd"/>
+      <w:r>
+        <w:rPr>
+          <w:vertAlign w:val="superscript"/>
+        </w:rPr>
+        <w:t>7]</w:t>
       </w:r>
       <w:r>
         <w:t>.</w:t>
@@ -1138,6 +1271,9 @@
         <w:jc w:val="center"/>
       </w:pPr>
       <w:r>
+        <w:rPr>
+          <w:noProof/>
+        </w:rPr>
         <w:drawing>
           <wp:inline distT="0" distB="0" distL="0" distR="0" wp14:anchorId="25138C54" wp14:editId="7F2CBEE7">
             <wp:extent cx="5731510" cy="2122805"/>
@@ -1225,13 +1361,24 @@
         <w:t xml:space="preserve">effect that every function has an extra covariance with itself only, </w:t>
       </w:r>
       <w:r>
-        <w:t>with a magnitude equal to the noise variation</w:t>
+        <w:t xml:space="preserve">with a magnitude equal to the noise </w:t>
+      </w:r>
+      <w:proofErr w:type="gramStart"/>
+      <w:r>
+        <w:t>variation</w:t>
       </w:r>
       <w:r>
         <w:rPr>
           <w:vertAlign w:val="superscript"/>
         </w:rPr>
-        <w:t>[7]</w:t>
+        <w:t>[</w:t>
+      </w:r>
+      <w:proofErr w:type="gramEnd"/>
+      <w:r>
+        <w:rPr>
+          <w:vertAlign w:val="superscript"/>
+        </w:rPr>
+        <w:t>7]</w:t>
       </w:r>
       <w:r>
         <w:t>.</w:t>
@@ -1264,6 +1411,59 @@
       </w:r>
       <w:r>
         <w:t>Gaussian distribution.</w:t>
+      </w:r>
+    </w:p>
+    <w:p>
+      <w:r>
+        <w:t xml:space="preserve">The </w:t>
+      </w:r>
+      <w:r>
+        <w:t xml:space="preserve">power of GPR </w:t>
+      </w:r>
+      <w:r>
+        <w:t xml:space="preserve">comes from its ability to </w:t>
+      </w:r>
+      <w:r>
+        <w:t>provide uncertainty estimates and to learn extensively from the training data</w:t>
+      </w:r>
+      <w:r>
+        <w:t xml:space="preserve">. </w:t>
+      </w:r>
+      <w:r>
+        <w:t xml:space="preserve">In our case, this is highly applicable because </w:t>
+      </w:r>
+      <w:r>
+        <w:t xml:space="preserve">the extreme sparse data nature of the problem introduces high levels of uncertainty into our models and estimations. </w:t>
+      </w:r>
+      <w:r>
+        <w:t xml:space="preserve">A GPR is a fantastic tool to be able to create justified solutions </w:t>
+      </w:r>
+      <w:proofErr w:type="gramStart"/>
+      <w:r>
+        <w:t>when</w:t>
+      </w:r>
+      <w:proofErr w:type="gramEnd"/>
+      <w:r>
+        <w:t xml:space="preserve"> so little is known meaning it’s a great opportunity to apply this Bayesian approach to our problem.</w:t>
+      </w:r>
+    </w:p>
+    <w:p>
+      <w:pPr>
+        <w:pStyle w:val="Heading2"/>
+      </w:pPr>
+      <w:r>
+        <w:t>Approximate Bayesian Computation (ABC)</w:t>
+      </w:r>
+      <w:r>
+        <w:t xml:space="preserve"> </w:t>
+      </w:r>
+    </w:p>
+    <w:p>
+      <w:pPr>
+        <w:pStyle w:val="Heading2"/>
+      </w:pPr>
+      <w:r>
+        <w:t>Physics Based Modelling (PBM)</w:t>
       </w:r>
     </w:p>
     <w:p>
@@ -1350,7 +1550,21 @@
           <w:rPr>
             <w:rStyle w:val="Hyperlink"/>
           </w:rPr>
-          <w:t>Gamma Distribution: Uses, Parameters &amp; Examples - Statistics By Jim</w:t>
+          <w:t xml:space="preserve">Gamma Distribution: Uses, Parameters &amp; Examples - Statistics </w:t>
+        </w:r>
+        <w:proofErr w:type="gramStart"/>
+        <w:r>
+          <w:rPr>
+            <w:rStyle w:val="Hyperlink"/>
+          </w:rPr>
+          <w:t>By</w:t>
+        </w:r>
+        <w:proofErr w:type="gramEnd"/>
+        <w:r>
+          <w:rPr>
+            <w:rStyle w:val="Hyperlink"/>
+          </w:rPr>
+          <w:t xml:space="preserve"> Jim</w:t>
         </w:r>
       </w:hyperlink>
     </w:p>
@@ -1402,13 +1616,6 @@
     <w:p/>
     <w:p/>
     <w:p/>
-    <w:p>
-      <w:pPr>
-        <w:rPr>
-          <w:color w:val="467886" w:themeColor="hyperlink"/>
-        </w:rPr>
-      </w:pPr>
-    </w:p>
     <w:p/>
     <w:p>
       <w:pPr>

</xml_diff>